<commit_message>
Adding finalized technology checklist assignment document
</commit_message>
<xml_diff>
--- a/Assignments/ChapterExercises/TechnologySetupChecklist_Assignment.docx
+++ b/Assignments/ChapterExercises/TechnologySetupChecklist_Assignment.docx
@@ -68,11 +68,7 @@
         <w:t>.</w:t>
       </w:r>
     </w:p>
-    <w:p>
-      <w:pPr>
-        <w:ind w:left="360"/>
-      </w:pPr>
-    </w:p>
+    <w:p/>
     <w:p>
       <w:pPr>
         <w:pStyle w:val="ListParagraph"/>
@@ -230,24 +226,29 @@
         <w:t>the</w:t>
       </w:r>
       <w:r>
-        <w:t xml:space="preserve"> HelloDatabaseDesign.java file from the </w:t>
+        <w:t xml:space="preserve"> HelloDatabaseDesign.java file from the</w:t>
+      </w:r>
+      <w:r>
+        <w:t xml:space="preserve"> </w:t>
       </w:r>
       <w:r>
         <w:rPr>
           <w:i/>
           <w:iCs/>
         </w:rPr>
-        <w:t>InClassExercises</w:t>
-      </w:r>
-      <w:r>
-        <w:rPr>
-          <w:i/>
-          <w:iCs/>
-        </w:rPr>
-        <w:t>/src</w:t>
-      </w:r>
-      <w:r>
-        <w:t xml:space="preserve"> folder in the GitHub repository and include a screenshot of the output of that program in your submission).</w:t>
+        <w:t>08_27_2024/src</w:t>
+      </w:r>
+      <w:r>
+        <w:t xml:space="preserve"> </w:t>
+      </w:r>
+      <w:r>
+        <w:t>folder in the GitHub repository</w:t>
+      </w:r>
+      <w:r>
+        <w:t xml:space="preserve"> (from 2 above)</w:t>
+      </w:r>
+      <w:r>
+        <w:t xml:space="preserve"> and include a screenshot of the output of that program in your submission).</w:t>
       </w:r>
     </w:p>
     <w:p>
@@ -298,7 +299,33 @@
         </w:r>
       </w:hyperlink>
       <w:r>
-        <w:t xml:space="preserve"> (verify access to university secret for use in next step).</w:t>
+        <w:t xml:space="preserve"> (verify access to</w:t>
+      </w:r>
+      <w:r>
+        <w:t xml:space="preserve"> the </w:t>
+      </w:r>
+      <w:hyperlink r:id="rId11" w:anchor="@umconnectumt.onmicrosoft.com/asset/Microsoft_Azure_KeyVault/Secret/https://csci-340-database-design.vault.azure.net/secrets/csci340/2025a2304acb4b8692a899b453bb930d" w:history="1">
+        <w:r>
+          <w:rPr>
+            <w:rStyle w:val="Hyperlink"/>
+          </w:rPr>
+          <w:t>csci340</w:t>
+        </w:r>
+        <w:r>
+          <w:rPr>
+            <w:rStyle w:val="Hyperlink"/>
+          </w:rPr>
+          <w:t xml:space="preserve"> secret</w:t>
+        </w:r>
+      </w:hyperlink>
+      <w:r>
+        <w:t xml:space="preserve"> for use in</w:t>
+      </w:r>
+      <w:r>
+        <w:t xml:space="preserve"> the </w:t>
+      </w:r>
+      <w:r>
+        <w:t>next step).</w:t>
       </w:r>
     </w:p>
     <w:p/>
@@ -313,7 +340,7 @@
       <w:r>
         <w:t xml:space="preserve">Download </w:t>
       </w:r>
-      <w:hyperlink r:id="rId11" w:history="1">
+      <w:hyperlink r:id="rId12" w:history="1">
         <w:r>
           <w:rPr>
             <w:rStyle w:val="Hyperlink"/>
@@ -325,11 +352,28 @@
         <w:t xml:space="preserve"> (verify you can connect to the course database</w:t>
       </w:r>
       <w:r>
+        <w:t xml:space="preserve"> server (</w:t>
+      </w:r>
+      <w:r>
+        <w:t>csci-340-database-design.database.windows.net</w:t>
+      </w:r>
+      <w:r>
+        <w:t>) / database (Autumn2024)</w:t>
+      </w:r>
+      <w:r>
         <w:t xml:space="preserve">, </w:t>
       </w:r>
       <w:r>
-        <w:t>configure a firewall rule</w:t>
-      </w:r>
+        <w:t xml:space="preserve">configure a </w:t>
+      </w:r>
+      <w:hyperlink r:id="rId13" w:anchor="@umconnectumt.onmicrosoft.com/resource/subscriptions/8e0adad3-ac89-44fc-99cf-2fa764bb6981/resourceGroups/developer/providers/Microsoft.Sql/servers/csci-340-database-design/networking" w:history="1">
+        <w:r>
+          <w:rPr>
+            <w:rStyle w:val="Hyperlink"/>
+          </w:rPr>
+          <w:t>firewall rule</w:t>
+        </w:r>
+      </w:hyperlink>
       <w:r>
         <w:t xml:space="preserve">, </w:t>
       </w:r>
@@ -382,7 +426,7 @@
       <w:r>
         <w:t xml:space="preserve">Navigate to </w:t>
       </w:r>
-      <w:hyperlink r:id="rId12" w:history="1">
+      <w:hyperlink r:id="rId14" w:history="1">
         <w:r>
           <w:rPr>
             <w:rStyle w:val="Hyperlink"/>
@@ -391,7 +435,13 @@
         </w:r>
       </w:hyperlink>
       <w:r>
-        <w:t xml:space="preserve"> (create a sample diagram and include in your submission).</w:t>
+        <w:t xml:space="preserve"> (create a diagram and include in your</w:t>
+      </w:r>
+      <w:r>
+        <w:t xml:space="preserve"> </w:t>
+      </w:r>
+      <w:r>
+        <w:t>submission).</w:t>
       </w:r>
     </w:p>
     <w:p>
@@ -437,60 +487,61 @@
       </w:pPr>
     </w:p>
     <w:p>
-      <w:pPr>
+      <w:r>
         <w:rPr>
           <w:i/>
           <w:iCs/>
         </w:rPr>
-      </w:pPr>
+        <w:t>If you have any difficulty with any of these steps, please come see me</w:t>
+      </w:r>
       <w:r>
         <w:rPr>
           <w:i/>
           <w:iCs/>
         </w:rPr>
-        <w:t>If you have any difficulty with any of these steps, please come see me</w:t>
+        <w:t xml:space="preserve"> in office hours </w:t>
       </w:r>
       <w:r>
         <w:rPr>
           <w:i/>
           <w:iCs/>
         </w:rPr>
-        <w:t xml:space="preserve"> in office hours </w:t>
+        <w:t>for assistance</w:t>
       </w:r>
       <w:r>
         <w:rPr>
           <w:i/>
           <w:iCs/>
         </w:rPr>
-        <w:t>for assistance</w:t>
+        <w:t xml:space="preserve">* </w:t>
       </w:r>
       <w:r>
         <w:rPr>
           <w:i/>
           <w:iCs/>
         </w:rPr>
-        <w:t xml:space="preserve">* </w:t>
+        <w:t>Lastly, in preparation for next clas</w:t>
       </w:r>
       <w:r>
         <w:rPr>
           <w:i/>
           <w:iCs/>
         </w:rPr>
-        <w:t>Lastly, in preparation for next clas</w:t>
+        <w:t>s,</w:t>
       </w:r>
       <w:r>
         <w:rPr>
           <w:i/>
           <w:iCs/>
         </w:rPr>
-        <w:t>s,</w:t>
+        <w:t xml:space="preserve"> please acquire a copy of the textbook and read chapter 1</w:t>
       </w:r>
       <w:r>
         <w:rPr>
           <w:i/>
           <w:iCs/>
         </w:rPr>
-        <w:t xml:space="preserve"> please acquire a copy of the textbook and read chapter 1.</w:t>
+        <w:t>.</w:t>
       </w:r>
     </w:p>
     <w:p>

</xml_diff>